<commit_message>
bootstrap and basic components
</commit_message>
<xml_diff>
--- a/docs/Masechtot.docx
+++ b/docs/Masechtot.docx
@@ -5,7 +5,6 @@
     <w:p>
       <w:pPr>
         <w:rPr>
-          <w:rFonts w:hint="cs"/>
           <w:rtl/>
         </w:rPr>
       </w:pPr>
@@ -46,7 +45,6 @@
     <w:p>
       <w:pPr>
         <w:rPr>
-          <w:rFonts w:hint="cs"/>
           <w:rtl/>
         </w:rPr>
       </w:pPr>
@@ -65,7 +63,297 @@
         </w:rPr>
       </w:pPr>
     </w:p>
-    <w:p/>
+    <w:p>
+      <w:pPr>
+        <w:rPr>
+          <w:rtl/>
+        </w:rPr>
+      </w:pPr>
+      <w:r>
+        <w:rPr>
+          <w:rFonts w:hint="cs"/>
+          <w:rtl/>
+        </w:rPr>
+        <w:t>משתמשים:</w:t>
+      </w:r>
+    </w:p>
+    <w:p>
+      <w:pPr>
+        <w:pStyle w:val="ListParagraph"/>
+        <w:numPr>
+          <w:ilvl w:val="0"/>
+          <w:numId w:val="1"/>
+        </w:numPr>
+      </w:pPr>
+      <w:r>
+        <w:rPr>
+          <w:rFonts w:hint="cs"/>
+          <w:rtl/>
+        </w:rPr>
+        <w:t>יוצר הרשימה: צריך להרשם ולהכנס באופן מזוהה למערכת, יש באפשרותו ליצור רשימה חדשה, לצפות ברשימות שהוא יצר בעבר ולערוך אותן או למחוק אותן.\</w:t>
+      </w:r>
+    </w:p>
+    <w:p>
+      <w:pPr>
+        <w:pStyle w:val="ListParagraph"/>
+        <w:numPr>
+          <w:ilvl w:val="0"/>
+          <w:numId w:val="1"/>
+        </w:numPr>
+      </w:pPr>
+      <w:r>
+        <w:rPr>
+          <w:rFonts w:hint="cs"/>
+          <w:rtl/>
+        </w:rPr>
+        <w:t>משתמש פשוט: מקבל קישור לרשימה ספציפית שאותה הוא לא יכול לערוך (לשנות את המסכתות שנלקחו כבר) אלא הוא יכול רק להוסיף טקסט בשורות שלא נתפסו עדיין.</w:t>
+      </w:r>
+    </w:p>
+    <w:p>
+      <w:pPr>
+        <w:ind w:left="360"/>
+        <w:rPr>
+          <w:rtl/>
+        </w:rPr>
+      </w:pPr>
+    </w:p>
+    <w:p>
+      <w:pPr>
+        <w:ind w:left="360"/>
+        <w:rPr>
+          <w:rtl/>
+        </w:rPr>
+      </w:pPr>
+      <w:r>
+        <w:rPr>
+          <w:rFonts w:hint="cs"/>
+          <w:rtl/>
+        </w:rPr>
+        <w:t>ניווטים:</w:t>
+      </w:r>
+    </w:p>
+    <w:p>
+      <w:pPr>
+        <w:pStyle w:val="ListParagraph"/>
+        <w:numPr>
+          <w:ilvl w:val="0"/>
+          <w:numId w:val="1"/>
+        </w:numPr>
+      </w:pPr>
+      <w:r>
+        <w:rPr>
+          <w:rFonts w:hint="cs"/>
+          <w:rtl/>
+        </w:rPr>
+        <w:t xml:space="preserve">בכניסה רגילה לאתר עצמו נעשה </w:t>
+      </w:r>
+      <w:r>
+        <w:t>Redirect</w:t>
+      </w:r>
+      <w:r>
+        <w:rPr>
+          <w:rFonts w:hint="cs"/>
+          <w:rtl/>
+        </w:rPr>
+        <w:t xml:space="preserve"> ל-</w:t>
+      </w:r>
+      <w:r>
+        <w:t>/login</w:t>
+      </w:r>
+      <w:r>
+        <w:rPr>
+          <w:rFonts w:hint="cs"/>
+          <w:rtl/>
+        </w:rPr>
+        <w:t xml:space="preserve"> .</w:t>
+      </w:r>
+    </w:p>
+    <w:p>
+      <w:pPr>
+        <w:pStyle w:val="ListParagraph"/>
+        <w:numPr>
+          <w:ilvl w:val="0"/>
+          <w:numId w:val="1"/>
+        </w:numPr>
+      </w:pPr>
+      <w:r>
+        <w:rPr>
+          <w:rFonts w:hint="cs"/>
+          <w:rtl/>
+        </w:rPr>
+        <w:t>במסף ה-</w:t>
+      </w:r>
+      <w:r>
+        <w:t>login</w:t>
+      </w:r>
+      <w:r>
+        <w:rPr>
+          <w:rFonts w:hint="cs"/>
+          <w:rtl/>
+        </w:rPr>
+        <w:t xml:space="preserve"> יהיה כפתור "להרשמה" שיוביל ל  </w:t>
+      </w:r>
+      <w:r>
+        <w:t>/</w:t>
+      </w:r>
+      <w:r>
+        <w:t>register</w:t>
+      </w:r>
+      <w:r>
+        <w:rPr>
+          <w:rFonts w:hint="cs"/>
+          <w:rtl/>
+        </w:rPr>
+        <w:t xml:space="preserve"> .</w:t>
+      </w:r>
+    </w:p>
+    <w:p>
+      <w:pPr>
+        <w:pStyle w:val="ListParagraph"/>
+        <w:numPr>
+          <w:ilvl w:val="0"/>
+          <w:numId w:val="1"/>
+        </w:numPr>
+      </w:pPr>
+      <w:r>
+        <w:rPr>
+          <w:rFonts w:hint="cs"/>
+          <w:rtl/>
+        </w:rPr>
+        <w:t>כניסה מזוהה: תוביל ל-</w:t>
+      </w:r>
+      <w:r>
+        <w:t>/</w:t>
+      </w:r>
+      <w:proofErr w:type="spellStart"/>
+      <w:r>
+        <w:t>useId</w:t>
+      </w:r>
+      <w:proofErr w:type="spellEnd"/>
+      <w:r>
+        <w:rPr>
+          <w:rFonts w:hint="cs"/>
+          <w:rtl/>
+        </w:rPr>
+        <w:t xml:space="preserve"> .</w:t>
+      </w:r>
+    </w:p>
+    <w:p>
+      <w:pPr>
+        <w:pStyle w:val="ListParagraph"/>
+        <w:numPr>
+          <w:ilvl w:val="0"/>
+          <w:numId w:val="1"/>
+        </w:numPr>
+      </w:pPr>
+      <w:r>
+        <w:rPr>
+          <w:rFonts w:hint="cs"/>
+          <w:rtl/>
+        </w:rPr>
+        <w:t xml:space="preserve">כניסה לרשימה ספציפית תוביל ל </w:t>
+      </w:r>
+      <w:r>
+        <w:t>/</w:t>
+      </w:r>
+      <w:proofErr w:type="spellStart"/>
+      <w:r>
+        <w:t>userId</w:t>
+      </w:r>
+      <w:proofErr w:type="spellEnd"/>
+      <w:r>
+        <w:t>/</w:t>
+      </w:r>
+      <w:proofErr w:type="spellStart"/>
+      <w:r>
+        <w:t>projectId</w:t>
+      </w:r>
+      <w:proofErr w:type="spellEnd"/>
+      <w:r>
+        <w:rPr>
+          <w:rFonts w:hint="cs"/>
+          <w:rtl/>
+        </w:rPr>
+        <w:t xml:space="preserve"> כאשר המצב מזוהה תהיה אפשרות עריכה.</w:t>
+      </w:r>
+    </w:p>
+    <w:p>
+      <w:pPr>
+        <w:pStyle w:val="ListParagraph"/>
+        <w:numPr>
+          <w:ilvl w:val="0"/>
+          <w:numId w:val="1"/>
+        </w:numPr>
+        <w:rPr>
+          <w:rtl/>
+        </w:rPr>
+      </w:pPr>
+      <w:r>
+        <w:rPr>
+          <w:rFonts w:hint="cs"/>
+          <w:rtl/>
+        </w:rPr>
+        <w:t xml:space="preserve">כניסה ישירות ללינק </w:t>
+      </w:r>
+      <w:r>
+        <w:t>/</w:t>
+      </w:r>
+      <w:proofErr w:type="spellStart"/>
+      <w:r>
+        <w:t>userId</w:t>
+      </w:r>
+      <w:proofErr w:type="spellEnd"/>
+      <w:r>
+        <w:t>/</w:t>
+      </w:r>
+      <w:proofErr w:type="spellStart"/>
+      <w:r>
+        <w:t>projectId</w:t>
+      </w:r>
+      <w:proofErr w:type="spellEnd"/>
+      <w:r>
+        <w:rPr>
+          <w:rFonts w:hint="cs"/>
+          <w:rtl/>
+        </w:rPr>
+        <w:t xml:space="preserve"> במצב לא מזוהה או כאשר ה-</w:t>
+      </w:r>
+      <w:proofErr w:type="spellStart"/>
+      <w:r>
+        <w:t>userId</w:t>
+      </w:r>
+      <w:proofErr w:type="spellEnd"/>
+      <w:r>
+        <w:rPr>
+          <w:rFonts w:hint="cs"/>
+          <w:rtl/>
+        </w:rPr>
+        <w:t xml:space="preserve"> שונה מה</w:t>
+      </w:r>
+      <w:proofErr w:type="spellStart"/>
+      <w:r>
+        <w:t>userId</w:t>
+      </w:r>
+      <w:proofErr w:type="spellEnd"/>
+      <w:r>
+        <w:rPr>
+          <w:rFonts w:hint="cs"/>
+          <w:rtl/>
+        </w:rPr>
+        <w:t xml:space="preserve"> המזוהה יוביל לרשימה ספציפית ללא אפשרות עריכה אלא רק הוספה.</w:t>
+      </w:r>
+    </w:p>
+    <w:p>
+      <w:pPr>
+        <w:rPr>
+          <w:rtl/>
+        </w:rPr>
+      </w:pPr>
+    </w:p>
+    <w:p>
+      <w:bookmarkStart w:id="0" w:name="_GoBack"/>
+      <w:bookmarkEnd w:id="0"/>
+    </w:p>
     <w:p>
       <w:pPr>
         <w:rPr>
@@ -262,7 +550,6 @@
           <w:u w:val="single"/>
           <w:rtl/>
         </w:rPr>
-        <w:lastRenderedPageBreak/>
         <w:t>דף בית עבור משתמש רשום</w:t>
       </w:r>
     </w:p>
@@ -343,7 +630,6 @@
                             <w:pPr>
                               <w:jc w:val="center"/>
                               <w:rPr>
-                                <w:rFonts w:hint="cs"/>
                                 <w:rtl/>
                               </w:rPr>
                             </w:pPr>
@@ -389,7 +675,6 @@
                       <w:pPr>
                         <w:jc w:val="center"/>
                         <w:rPr>
-                          <w:rFonts w:hint="cs"/>
                           <w:rtl/>
                         </w:rPr>
                       </w:pPr>
@@ -1068,7 +1353,6 @@
           <w:rtl/>
         </w:rPr>
       </w:pPr>
-      <w:bookmarkStart w:id="0" w:name="_GoBack"/>
       <w:r>
         <w:rPr>
           <w:noProof/>
@@ -1159,7 +1443,6 @@
         <w:br w:type="page"/>
       </w:r>
     </w:p>
-    <w:bookmarkEnd w:id="0"/>
     <w:p>
       <w:pPr>
         <w:rPr>
@@ -1235,7 +1518,6 @@
       <w:pPr>
         <w:jc w:val="right"/>
         <w:rPr>
-          <w:rFonts w:hint="cs"/>
           <w:b/>
           <w:bCs/>
           <w:sz w:val="28"/>
@@ -1293,7 +1575,6 @@
       <w:pPr>
         <w:jc w:val="center"/>
         <w:rPr>
-          <w:rFonts w:hint="cs"/>
           <w:b/>
           <w:bCs/>
           <w:sz w:val="44"/>
@@ -1332,7 +1613,6 @@
             <w:pPr>
               <w:bidi w:val="0"/>
               <w:rPr>
-                <w:rFonts w:hint="cs"/>
                 <w:rtl/>
               </w:rPr>
             </w:pPr>
@@ -1365,7 +1645,6 @@
             <w:pPr>
               <w:bidi w:val="0"/>
               <w:rPr>
-                <w:rFonts w:hint="cs"/>
                 <w:rtl/>
               </w:rPr>
             </w:pPr>
@@ -1398,7 +1677,6 @@
             <w:pPr>
               <w:bidi w:val="0"/>
               <w:rPr>
-                <w:rFonts w:hint="cs"/>
                 <w:rtl/>
               </w:rPr>
             </w:pPr>
@@ -1431,7 +1709,6 @@
             <w:pPr>
               <w:bidi w:val="0"/>
               <w:rPr>
-                <w:rFonts w:hint="cs"/>
                 <w:rtl/>
               </w:rPr>
             </w:pPr>
@@ -1464,7 +1741,6 @@
             <w:pPr>
               <w:bidi w:val="0"/>
               <w:rPr>
-                <w:rFonts w:hint="cs"/>
                 <w:rtl/>
               </w:rPr>
             </w:pPr>
@@ -1497,7 +1773,6 @@
             <w:pPr>
               <w:bidi w:val="0"/>
               <w:rPr>
-                <w:rFonts w:hint="cs"/>
                 <w:rtl/>
               </w:rPr>
             </w:pPr>
@@ -1530,7 +1805,6 @@
             <w:pPr>
               <w:bidi w:val="0"/>
               <w:rPr>
-                <w:rFonts w:hint="cs"/>
                 <w:rtl/>
               </w:rPr>
             </w:pPr>
@@ -1563,7 +1837,6 @@
             <w:pPr>
               <w:bidi w:val="0"/>
               <w:rPr>
-                <w:rFonts w:hint="cs"/>
                 <w:rtl/>
               </w:rPr>
             </w:pPr>
@@ -1596,7 +1869,6 @@
             <w:pPr>
               <w:bidi w:val="0"/>
               <w:rPr>
-                <w:rFonts w:hint="cs"/>
                 <w:rtl/>
               </w:rPr>
             </w:pPr>
@@ -1629,7 +1901,6 @@
             <w:pPr>
               <w:bidi w:val="0"/>
               <w:rPr>
-                <w:rFonts w:hint="cs"/>
                 <w:rtl/>
               </w:rPr>
             </w:pPr>
@@ -1662,7 +1933,6 @@
             <w:pPr>
               <w:bidi w:val="0"/>
               <w:rPr>
-                <w:rFonts w:hint="cs"/>
                 <w:rtl/>
               </w:rPr>
             </w:pPr>
@@ -1713,7 +1983,6 @@
               <w:spacing w:after="160" w:line="259" w:lineRule="auto"/>
               <w:jc w:val="center"/>
               <w:rPr>
-                <w:rFonts w:hint="cs"/>
                 <w:b/>
                 <w:bCs/>
                 <w:sz w:val="44"/>
@@ -2264,7 +2533,6 @@
     <w:p>
       <w:pPr>
         <w:rPr>
-          <w:rFonts w:hint="cs"/>
           <w:b/>
           <w:bCs/>
           <w:sz w:val="44"/>
@@ -2397,6 +2665,126 @@
     </w:sectPr>
   </w:body>
 </w:document>
+</file>
+
+<file path=word/numbering.xml><?xml version="1.0" encoding="utf-8"?>
+<w:numbering xmlns:wpc="http://schemas.microsoft.com/office/word/2010/wordprocessingCanvas" xmlns:cx="http://schemas.microsoft.com/office/drawing/2014/chartex" xmlns:cx1="http://schemas.microsoft.com/office/drawing/2015/9/8/chartex" xmlns:mc="http://schemas.openxmlformats.org/markup-compatibility/2006" xmlns:o="urn:schemas-microsoft-com:office:office" xmlns:r="http://schemas.openxmlformats.org/officeDocument/2006/relationships" xmlns:m="http://schemas.openxmlformats.org/officeDocument/2006/math" xmlns:v="urn:schemas-microsoft-com:vml" xmlns:wp14="http://schemas.microsoft.com/office/word/2010/wordprocessingDrawing" xmlns:wp="http://schemas.openxmlformats.org/drawingml/2006/wordprocessingDrawing" xmlns:w10="urn:schemas-microsoft-com:office:word" xmlns:w="http://schemas.openxmlformats.org/wordprocessingml/2006/main" xmlns:w14="http://schemas.microsoft.com/office/word/2010/wordml" xmlns:w15="http://schemas.microsoft.com/office/word/2012/wordml" xmlns:w16se="http://schemas.microsoft.com/office/word/2015/wordml/symex" xmlns:wpg="http://schemas.microsoft.com/office/word/2010/wordprocessingGroup" xmlns:wpi="http://schemas.microsoft.com/office/word/2010/wordprocessingInk" xmlns:wne="http://schemas.microsoft.com/office/word/2006/wordml" xmlns:wps="http://schemas.microsoft.com/office/word/2010/wordprocessingShape" mc:Ignorable="w14 w15 w16se wp14">
+  <w:abstractNum w:abstractNumId="0" w15:restartNumberingAfterBreak="0">
+    <w:nsid w:val="79D23F1B"/>
+    <w:multiLevelType w:val="hybridMultilevel"/>
+    <w:tmpl w:val="3CEC8642"/>
+    <w:lvl w:ilvl="0" w:tplc="42123A76">
+      <w:numFmt w:val="bullet"/>
+      <w:lvlText w:val="-"/>
+      <w:lvlJc w:val="left"/>
+      <w:pPr>
+        <w:ind w:left="720" w:hanging="360"/>
+      </w:pPr>
+      <w:rPr>
+        <w:rFonts w:ascii="Arial" w:eastAsiaTheme="minorHAnsi" w:hAnsi="Arial" w:cs="Arial" w:hint="default"/>
+      </w:rPr>
+    </w:lvl>
+    <w:lvl w:ilvl="1" w:tplc="04090003" w:tentative="1">
+      <w:start w:val="1"/>
+      <w:numFmt w:val="bullet"/>
+      <w:lvlText w:val="o"/>
+      <w:lvlJc w:val="left"/>
+      <w:pPr>
+        <w:ind w:left="1440" w:hanging="360"/>
+      </w:pPr>
+      <w:rPr>
+        <w:rFonts w:ascii="Courier New" w:hAnsi="Courier New" w:cs="Courier New" w:hint="default"/>
+      </w:rPr>
+    </w:lvl>
+    <w:lvl w:ilvl="2" w:tplc="04090005" w:tentative="1">
+      <w:start w:val="1"/>
+      <w:numFmt w:val="bullet"/>
+      <w:lvlText w:val=""/>
+      <w:lvlJc w:val="left"/>
+      <w:pPr>
+        <w:ind w:left="2160" w:hanging="360"/>
+      </w:pPr>
+      <w:rPr>
+        <w:rFonts w:ascii="Wingdings" w:hAnsi="Wingdings" w:hint="default"/>
+      </w:rPr>
+    </w:lvl>
+    <w:lvl w:ilvl="3" w:tplc="04090001" w:tentative="1">
+      <w:start w:val="1"/>
+      <w:numFmt w:val="bullet"/>
+      <w:lvlText w:val=""/>
+      <w:lvlJc w:val="left"/>
+      <w:pPr>
+        <w:ind w:left="2880" w:hanging="360"/>
+      </w:pPr>
+      <w:rPr>
+        <w:rFonts w:ascii="Symbol" w:hAnsi="Symbol" w:hint="default"/>
+      </w:rPr>
+    </w:lvl>
+    <w:lvl w:ilvl="4" w:tplc="04090003" w:tentative="1">
+      <w:start w:val="1"/>
+      <w:numFmt w:val="bullet"/>
+      <w:lvlText w:val="o"/>
+      <w:lvlJc w:val="left"/>
+      <w:pPr>
+        <w:ind w:left="3600" w:hanging="360"/>
+      </w:pPr>
+      <w:rPr>
+        <w:rFonts w:ascii="Courier New" w:hAnsi="Courier New" w:cs="Courier New" w:hint="default"/>
+      </w:rPr>
+    </w:lvl>
+    <w:lvl w:ilvl="5" w:tplc="04090005" w:tentative="1">
+      <w:start w:val="1"/>
+      <w:numFmt w:val="bullet"/>
+      <w:lvlText w:val=""/>
+      <w:lvlJc w:val="left"/>
+      <w:pPr>
+        <w:ind w:left="4320" w:hanging="360"/>
+      </w:pPr>
+      <w:rPr>
+        <w:rFonts w:ascii="Wingdings" w:hAnsi="Wingdings" w:hint="default"/>
+      </w:rPr>
+    </w:lvl>
+    <w:lvl w:ilvl="6" w:tplc="04090001" w:tentative="1">
+      <w:start w:val="1"/>
+      <w:numFmt w:val="bullet"/>
+      <w:lvlText w:val=""/>
+      <w:lvlJc w:val="left"/>
+      <w:pPr>
+        <w:ind w:left="5040" w:hanging="360"/>
+      </w:pPr>
+      <w:rPr>
+        <w:rFonts w:ascii="Symbol" w:hAnsi="Symbol" w:hint="default"/>
+      </w:rPr>
+    </w:lvl>
+    <w:lvl w:ilvl="7" w:tplc="04090003" w:tentative="1">
+      <w:start w:val="1"/>
+      <w:numFmt w:val="bullet"/>
+      <w:lvlText w:val="o"/>
+      <w:lvlJc w:val="left"/>
+      <w:pPr>
+        <w:ind w:left="5760" w:hanging="360"/>
+      </w:pPr>
+      <w:rPr>
+        <w:rFonts w:ascii="Courier New" w:hAnsi="Courier New" w:cs="Courier New" w:hint="default"/>
+      </w:rPr>
+    </w:lvl>
+    <w:lvl w:ilvl="8" w:tplc="04090005" w:tentative="1">
+      <w:start w:val="1"/>
+      <w:numFmt w:val="bullet"/>
+      <w:lvlText w:val=""/>
+      <w:lvlJc w:val="left"/>
+      <w:pPr>
+        <w:ind w:left="6480" w:hanging="360"/>
+      </w:pPr>
+      <w:rPr>
+        <w:rFonts w:ascii="Wingdings" w:hAnsi="Wingdings" w:hint="default"/>
+      </w:rPr>
+    </w:lvl>
+  </w:abstractNum>
+  <w:num w:numId="1">
+    <w:abstractNumId w:val="0"/>
+  </w:num>
+</w:numbering>
 </file>
 
 <file path=word/styles.xml><?xml version="1.0" encoding="utf-8"?>
@@ -2842,6 +3230,17 @@
       </w:tblBorders>
     </w:tblPr>
   </w:style>
+  <w:style w:type="paragraph" w:styleId="ListParagraph">
+    <w:name w:val="List Paragraph"/>
+    <w:basedOn w:val="Normal"/>
+    <w:uiPriority w:val="34"/>
+    <w:qFormat/>
+    <w:rsid w:val="00C33F47"/>
+    <w:pPr>
+      <w:ind w:left="720"/>
+      <w:contextualSpacing/>
+    </w:pPr>
+  </w:style>
 </w:styles>
 </file>
 

</xml_diff>